<commit_message>
finalizing data and creating EML
</commit_message>
<xml_diff>
--- a/4.project.106/abstract.docx
+++ b/4.project.106/abstract.docx
@@ -2,6 +2,286 @@
 <file path=word/document.xml><?xml version="1.0" encoding="utf-8"?>
 <w:document xmlns:wpc="http://schemas.microsoft.com/office/word/2010/wordprocessingCanvas" xmlns:cx="http://schemas.microsoft.com/office/drawing/2014/chartex" xmlns:cx1="http://schemas.microsoft.com/office/drawing/2015/9/8/chartex" xmlns:cx2="http://schemas.microsoft.com/office/drawing/2015/10/21/chartex" xmlns:cx3="http://schemas.microsoft.com/office/drawing/2016/5/9/chartex" xmlns:cx4="http://schemas.microsoft.com/office/drawing/2016/5/10/chartex" xmlns:cx5="http://schemas.microsoft.com/office/drawing/2016/5/11/chartex" xmlns:cx6="http://schemas.microsoft.com/office/drawing/2016/5/12/chartex" xmlns:cx7="http://schemas.microsoft.com/office/drawing/2016/5/13/chartex" xmlns:cx8="http://schemas.microsoft.com/office/drawing/2016/5/14/chartex" xmlns:mc="http://schemas.openxmlformats.org/markup-compatibility/2006" xmlns:aink="http://schemas.microsoft.com/office/drawing/2016/ink" xmlns:am3d="http://schemas.microsoft.com/office/drawing/2017/model3d" xmlns:o="urn:schemas-microsoft-com:office:office" xmlns:r="http://schemas.openxmlformats.org/officeDocument/2006/relationships" xmlns:m="http://schemas.openxmlformats.org/officeDocument/2006/math" xmlns:v="urn:schemas-microsoft-com:vml" xmlns:wp14="http://schemas.microsoft.com/office/word/2010/wordprocessingDrawing" xmlns:wp="http://schemas.openxmlformats.org/drawingml/2006/wordprocessingDrawing" xmlns:w10="urn:schemas-microsoft-com:office:word" xmlns:w="http://schemas.openxmlformats.org/wordprocessingml/2006/main" xmlns:w14="http://schemas.microsoft.com/office/word/2010/wordml" xmlns:w15="http://schemas.microsoft.com/office/word/2012/wordml" xmlns:w16cex="http://schemas.microsoft.com/office/word/2018/wordml/cex" xmlns:w16cid="http://schemas.microsoft.com/office/word/2016/wordml/cid" xmlns:w16="http://schemas.microsoft.com/office/word/2018/wordml" xmlns:w16sdtdh="http://schemas.microsoft.com/office/word/2020/wordml/sdtdatahash" xmlns:w16se="http://schemas.microsoft.com/office/word/2015/wordml/symex" xmlns:wpg="http://schemas.microsoft.com/office/word/2010/wordprocessingGroup" xmlns:wpi="http://schemas.microsoft.com/office/word/2010/wordprocessingInk" xmlns:wne="http://schemas.microsoft.com/office/word/2006/wordml" xmlns:wps="http://schemas.microsoft.com/office/word/2010/wordprocessingShape" mc:Ignorable="w14 w15 w16se w16cid w16 w16cex w16sdtdh wp14">
   <w:body>
+    <w:p>
+      <w:pPr>
+        <w:spacing w:after="200"/>
+        <w:rPr>
+          <w:rFonts w:ascii="Times New Roman" w:eastAsia="Times New Roman" w:hAnsi="Times New Roman" w:cs="Times New Roman"/>
+        </w:rPr>
+      </w:pPr>
+      <w:r>
+        <w:rPr>
+          <w:rFonts w:ascii="Cambria" w:eastAsia="Times New Roman" w:hAnsi="Cambria" w:cs="Times New Roman"/>
+          <w:color w:val="000000"/>
+        </w:rPr>
+        <w:t xml:space="preserve">These data sets describe Palmyra Atoll coral reef Environmental and ecological controls of coral community metabolism. Data was collected between August—October 2012. Data in this package was published under: </w:t>
+      </w:r>
+      <w:proofErr w:type="spellStart"/>
+      <w:r>
+        <w:rPr>
+          <w:rFonts w:ascii="Cambria" w:eastAsia="Times New Roman" w:hAnsi="Cambria" w:cs="Times New Roman"/>
+          <w:color w:val="000000"/>
+        </w:rPr>
+        <w:t>Koweek</w:t>
+      </w:r>
+      <w:proofErr w:type="spellEnd"/>
+      <w:r>
+        <w:rPr>
+          <w:rFonts w:ascii="Cambria" w:eastAsia="Times New Roman" w:hAnsi="Cambria" w:cs="Times New Roman"/>
+          <w:color w:val="000000"/>
+        </w:rPr>
+        <w:t xml:space="preserve">, D., R. Dunbar, J. Rogers, G. Williams, N. Price, D. </w:t>
+      </w:r>
+      <w:proofErr w:type="spellStart"/>
+      <w:r>
+        <w:rPr>
+          <w:rFonts w:ascii="Cambria" w:eastAsia="Times New Roman" w:hAnsi="Cambria" w:cs="Times New Roman"/>
+          <w:color w:val="000000"/>
+        </w:rPr>
+        <w:t>Mucciarone</w:t>
+      </w:r>
+      <w:proofErr w:type="spellEnd"/>
+      <w:r>
+        <w:rPr>
+          <w:rFonts w:ascii="Cambria" w:eastAsia="Times New Roman" w:hAnsi="Cambria" w:cs="Times New Roman"/>
+          <w:color w:val="000000"/>
+        </w:rPr>
+        <w:t xml:space="preserve">, and L. </w:t>
+      </w:r>
+      <w:proofErr w:type="spellStart"/>
+      <w:r>
+        <w:rPr>
+          <w:rFonts w:ascii="Cambria" w:eastAsia="Times New Roman" w:hAnsi="Cambria" w:cs="Times New Roman"/>
+          <w:color w:val="000000"/>
+        </w:rPr>
+        <w:t>Teneva</w:t>
+      </w:r>
+      <w:proofErr w:type="spellEnd"/>
+      <w:r>
+        <w:rPr>
+          <w:rFonts w:ascii="Cambria" w:eastAsia="Times New Roman" w:hAnsi="Cambria" w:cs="Times New Roman"/>
+          <w:color w:val="000000"/>
+        </w:rPr>
+        <w:t>, Environmental and ecological controls of coral community metabolism on Palmyra Atoll Coral Reefs.</w:t>
+      </w:r>
+    </w:p>
+    <w:p>
+      <w:pPr>
+        <w:spacing w:before="180" w:after="180"/>
+        <w:rPr>
+          <w:rFonts w:ascii="Times New Roman" w:eastAsia="Times New Roman" w:hAnsi="Times New Roman" w:cs="Times New Roman"/>
+        </w:rPr>
+      </w:pPr>
+      <w:r>
+        <w:rPr>
+          <w:rFonts w:ascii="Cambria" w:eastAsia="Times New Roman" w:hAnsi="Cambria" w:cs="Times New Roman"/>
+          <w:color w:val="000000"/>
+        </w:rPr>
+        <w:t xml:space="preserve">There are six data files associated with </w:t>
+      </w:r>
+      <w:proofErr w:type="spellStart"/>
+      <w:r>
+        <w:rPr>
+          <w:rFonts w:ascii="Cambria" w:eastAsia="Times New Roman" w:hAnsi="Cambria" w:cs="Times New Roman"/>
+          <w:color w:val="000000"/>
+        </w:rPr>
+        <w:t>Koweek</w:t>
+      </w:r>
+      <w:proofErr w:type="spellEnd"/>
+      <w:r>
+        <w:rPr>
+          <w:rFonts w:ascii="Cambria" w:eastAsia="Times New Roman" w:hAnsi="Cambria" w:cs="Times New Roman"/>
+          <w:color w:val="000000"/>
+        </w:rPr>
+        <w:t xml:space="preserve"> et al.</w:t>
+      </w:r>
+    </w:p>
+    <w:p>
+      <w:pPr>
+        <w:numPr>
+          <w:ilvl w:val="0"/>
+          <w:numId w:val="1"/>
+        </w:numPr>
+        <w:spacing w:before="36" w:after="36"/>
+        <w:ind w:left="600"/>
+        <w:textAlignment w:val="baseline"/>
+        <w:rPr>
+          <w:rFonts w:ascii="Cambria" w:eastAsia="Times New Roman" w:hAnsi="Cambria" w:cs="Times New Roman"/>
+          <w:color w:val="000000"/>
+        </w:rPr>
+      </w:pPr>
+      <w:r>
+        <w:rPr>
+          <w:rFonts w:ascii="Cambria" w:eastAsia="Times New Roman" w:hAnsi="Cambria" w:cs="Times New Roman"/>
+          <w:color w:val="000000"/>
+        </w:rPr>
+        <w:t>Physical oceanographic data from Eulerian measurements at the SIB site (data in Fig. 3 of the paper)</w:t>
+      </w:r>
+    </w:p>
+    <w:p>
+      <w:pPr>
+        <w:numPr>
+          <w:ilvl w:val="0"/>
+          <w:numId w:val="1"/>
+        </w:numPr>
+        <w:spacing w:before="36" w:after="36"/>
+        <w:ind w:left="600"/>
+        <w:textAlignment w:val="baseline"/>
+        <w:rPr>
+          <w:rFonts w:ascii="Cambria" w:eastAsia="Times New Roman" w:hAnsi="Cambria" w:cs="Times New Roman"/>
+          <w:color w:val="000000"/>
+        </w:rPr>
+      </w:pPr>
+      <w:r>
+        <w:rPr>
+          <w:rFonts w:ascii="Cambria" w:eastAsia="Times New Roman" w:hAnsi="Cambria" w:cs="Times New Roman"/>
+          <w:color w:val="000000"/>
+        </w:rPr>
+        <w:t>SIB site coordinates for Eulerian measurements.</w:t>
+      </w:r>
+    </w:p>
+    <w:p>
+      <w:pPr>
+        <w:numPr>
+          <w:ilvl w:val="0"/>
+          <w:numId w:val="1"/>
+        </w:numPr>
+        <w:spacing w:before="36" w:after="36"/>
+        <w:ind w:left="600"/>
+        <w:textAlignment w:val="baseline"/>
+        <w:rPr>
+          <w:rFonts w:ascii="Cambria" w:eastAsia="Times New Roman" w:hAnsi="Cambria" w:cs="Times New Roman"/>
+          <w:color w:val="000000"/>
+        </w:rPr>
+      </w:pPr>
+      <w:r>
+        <w:rPr>
+          <w:rFonts w:ascii="Cambria" w:eastAsia="Times New Roman" w:hAnsi="Cambria" w:cs="Times New Roman"/>
+          <w:color w:val="000000"/>
+        </w:rPr>
+        <w:t>Biogeochemical data from Eulerian measurements at the SIB site (data in Fig. 4 of the paper)</w:t>
+      </w:r>
+    </w:p>
+    <w:p>
+      <w:pPr>
+        <w:numPr>
+          <w:ilvl w:val="0"/>
+          <w:numId w:val="1"/>
+        </w:numPr>
+        <w:spacing w:before="36" w:after="36"/>
+        <w:ind w:left="600"/>
+        <w:textAlignment w:val="baseline"/>
+        <w:rPr>
+          <w:rFonts w:ascii="Cambria" w:eastAsia="Times New Roman" w:hAnsi="Cambria" w:cs="Times New Roman"/>
+          <w:color w:val="000000"/>
+        </w:rPr>
+      </w:pPr>
+      <w:r>
+        <w:rPr>
+          <w:rFonts w:ascii="Cambria" w:eastAsia="Times New Roman" w:hAnsi="Cambria" w:cs="Times New Roman"/>
+          <w:color w:val="000000"/>
+        </w:rPr>
+        <w:t xml:space="preserve">Metabolic rate data (NCC, NCP) from </w:t>
+      </w:r>
+      <w:proofErr w:type="spellStart"/>
+      <w:r>
+        <w:rPr>
+          <w:rFonts w:ascii="Cambria" w:eastAsia="Times New Roman" w:hAnsi="Cambria" w:cs="Times New Roman"/>
+          <w:color w:val="000000"/>
+        </w:rPr>
+        <w:t>Lagrangian</w:t>
+      </w:r>
+      <w:proofErr w:type="spellEnd"/>
+      <w:r>
+        <w:rPr>
+          <w:rFonts w:ascii="Cambria" w:eastAsia="Times New Roman" w:hAnsi="Cambria" w:cs="Times New Roman"/>
+          <w:color w:val="000000"/>
+        </w:rPr>
+        <w:t xml:space="preserve"> and Eulerian methods along with associated environmental and ecological conditions (data in Figs. 2, 5, and 6 of the paper).</w:t>
+      </w:r>
+    </w:p>
+    <w:p>
+      <w:pPr>
+        <w:numPr>
+          <w:ilvl w:val="0"/>
+          <w:numId w:val="1"/>
+        </w:numPr>
+        <w:spacing w:before="36" w:after="36"/>
+        <w:ind w:left="600"/>
+        <w:textAlignment w:val="baseline"/>
+        <w:rPr>
+          <w:rFonts w:ascii="Cambria" w:eastAsia="Times New Roman" w:hAnsi="Cambria" w:cs="Times New Roman"/>
+          <w:color w:val="000000"/>
+        </w:rPr>
+      </w:pPr>
+      <w:r>
+        <w:rPr>
+          <w:rFonts w:ascii="Cambria" w:eastAsia="Times New Roman" w:hAnsi="Cambria" w:cs="Times New Roman"/>
+          <w:color w:val="000000"/>
+        </w:rPr>
+        <w:t>Southern offshore CTD cast GPS coordinates (cast locations shown in Fig. 1 of the paper)</w:t>
+      </w:r>
+    </w:p>
+    <w:p>
+      <w:pPr>
+        <w:numPr>
+          <w:ilvl w:val="0"/>
+          <w:numId w:val="1"/>
+        </w:numPr>
+        <w:spacing w:before="36" w:after="36"/>
+        <w:ind w:left="600"/>
+        <w:textAlignment w:val="baseline"/>
+        <w:rPr>
+          <w:rFonts w:ascii="Cambria" w:eastAsia="Times New Roman" w:hAnsi="Cambria" w:cs="Times New Roman"/>
+          <w:color w:val="000000"/>
+        </w:rPr>
+      </w:pPr>
+      <w:r>
+        <w:rPr>
+          <w:rFonts w:ascii="Cambria" w:eastAsia="Times New Roman" w:hAnsi="Cambria" w:cs="Times New Roman"/>
+          <w:color w:val="000000"/>
+        </w:rPr>
+        <w:t xml:space="preserve">GPS coordinates for all points along all </w:t>
+      </w:r>
+      <w:proofErr w:type="spellStart"/>
+      <w:r>
+        <w:rPr>
+          <w:rFonts w:ascii="Cambria" w:eastAsia="Times New Roman" w:hAnsi="Cambria" w:cs="Times New Roman"/>
+          <w:color w:val="000000"/>
+        </w:rPr>
+        <w:t>Lagrangian</w:t>
+      </w:r>
+      <w:proofErr w:type="spellEnd"/>
+      <w:r>
+        <w:rPr>
+          <w:rFonts w:ascii="Cambria" w:eastAsia="Times New Roman" w:hAnsi="Cambria" w:cs="Times New Roman"/>
+          <w:color w:val="000000"/>
+        </w:rPr>
+        <w:t xml:space="preserve"> Drift tracks (drift tracks shown in Fig. 1 of the paper)</w:t>
+      </w:r>
+    </w:p>
+    <w:p>
+      <w:pPr>
+        <w:rPr>
+          <w:rFonts w:ascii="Times New Roman" w:eastAsia="Times New Roman" w:hAnsi="Times New Roman" w:cs="Times New Roman"/>
+        </w:rPr>
+      </w:pPr>
+    </w:p>
+    <w:p>
+      <w:pPr>
+        <w:spacing w:before="36" w:after="36"/>
+        <w:rPr>
+          <w:rFonts w:ascii="Times New Roman" w:eastAsia="Times New Roman" w:hAnsi="Times New Roman" w:cs="Times New Roman"/>
+        </w:rPr>
+      </w:pPr>
+      <w:r>
+        <w:rPr>
+          <w:rFonts w:ascii="Cambria" w:eastAsia="Times New Roman" w:hAnsi="Cambria" w:cs="Times New Roman"/>
+          <w:color w:val="000000"/>
+        </w:rPr>
+        <w:t>This data was originally published at NOAA’s National Center for Environmental Information. See Data Provenance section for more details. </w:t>
+      </w:r>
+    </w:p>
     <w:p/>
     <w:sectPr>
       <w:pgSz w:w="12240" w:h="15840"/>
@@ -11,6 +291,127 @@
     </w:sectPr>
   </w:body>
 </w:document>
+</file>
+
+<file path=word/numbering.xml><?xml version="1.0" encoding="utf-8"?>
+<w:numbering xmlns:wpc="http://schemas.microsoft.com/office/word/2010/wordprocessingCanvas" xmlns:cx="http://schemas.microsoft.com/office/drawing/2014/chartex" xmlns:cx1="http://schemas.microsoft.com/office/drawing/2015/9/8/chartex" xmlns:cx2="http://schemas.microsoft.com/office/drawing/2015/10/21/chartex" xmlns:cx3="http://schemas.microsoft.com/office/drawing/2016/5/9/chartex" xmlns:cx4="http://schemas.microsoft.com/office/drawing/2016/5/10/chartex" xmlns:cx5="http://schemas.microsoft.com/office/drawing/2016/5/11/chartex" xmlns:cx6="http://schemas.microsoft.com/office/drawing/2016/5/12/chartex" xmlns:cx7="http://schemas.microsoft.com/office/drawing/2016/5/13/chartex" xmlns:cx8="http://schemas.microsoft.com/office/drawing/2016/5/14/chartex" xmlns:mc="http://schemas.openxmlformats.org/markup-compatibility/2006" xmlns:aink="http://schemas.microsoft.com/office/drawing/2016/ink" xmlns:am3d="http://schemas.microsoft.com/office/drawing/2017/model3d" xmlns:o="urn:schemas-microsoft-com:office:office" xmlns:r="http://schemas.openxmlformats.org/officeDocument/2006/relationships" xmlns:m="http://schemas.openxmlformats.org/officeDocument/2006/math" xmlns:v="urn:schemas-microsoft-com:vml" xmlns:wp14="http://schemas.microsoft.com/office/word/2010/wordprocessingDrawing" xmlns:wp="http://schemas.openxmlformats.org/drawingml/2006/wordprocessingDrawing" xmlns:w10="urn:schemas-microsoft-com:office:word" xmlns:w="http://schemas.openxmlformats.org/wordprocessingml/2006/main" xmlns:w14="http://schemas.microsoft.com/office/word/2010/wordml" xmlns:w15="http://schemas.microsoft.com/office/word/2012/wordml" xmlns:w16cex="http://schemas.microsoft.com/office/word/2018/wordml/cex" xmlns:w16cid="http://schemas.microsoft.com/office/word/2016/wordml/cid" xmlns:w16="http://schemas.microsoft.com/office/word/2018/wordml" xmlns:w16sdtdh="http://schemas.microsoft.com/office/word/2020/wordml/sdtdatahash" xmlns:w16se="http://schemas.microsoft.com/office/word/2015/wordml/symex" xmlns:wpg="http://schemas.microsoft.com/office/word/2010/wordprocessingGroup" xmlns:wpi="http://schemas.microsoft.com/office/word/2010/wordprocessingInk" xmlns:wne="http://schemas.microsoft.com/office/word/2006/wordml" xmlns:wps="http://schemas.microsoft.com/office/word/2010/wordprocessingShape" mc:Ignorable="w14 w15 w16se w16cid w16 w16cex w16sdtdh wp14">
+  <w:abstractNum w:abstractNumId="0" w15:restartNumberingAfterBreak="0">
+    <w:nsid w:val="25E91A41"/>
+    <w:multiLevelType w:val="multilevel"/>
+    <w:tmpl w:val="C50867A8"/>
+    <w:lvl w:ilvl="0">
+      <w:start w:val="1"/>
+      <w:numFmt w:val="decimal"/>
+      <w:lvlText w:val="%1."/>
+      <w:lvlJc w:val="left"/>
+      <w:pPr>
+        <w:tabs>
+          <w:tab w:val="num" w:pos="720"/>
+        </w:tabs>
+        <w:ind w:left="720" w:hanging="360"/>
+      </w:pPr>
+    </w:lvl>
+    <w:lvl w:ilvl="1" w:tentative="1">
+      <w:start w:val="1"/>
+      <w:numFmt w:val="decimal"/>
+      <w:lvlText w:val="%2."/>
+      <w:lvlJc w:val="left"/>
+      <w:pPr>
+        <w:tabs>
+          <w:tab w:val="num" w:pos="1440"/>
+        </w:tabs>
+        <w:ind w:left="1440" w:hanging="360"/>
+      </w:pPr>
+    </w:lvl>
+    <w:lvl w:ilvl="2" w:tentative="1">
+      <w:start w:val="1"/>
+      <w:numFmt w:val="decimal"/>
+      <w:lvlText w:val="%3."/>
+      <w:lvlJc w:val="left"/>
+      <w:pPr>
+        <w:tabs>
+          <w:tab w:val="num" w:pos="2160"/>
+        </w:tabs>
+        <w:ind w:left="2160" w:hanging="360"/>
+      </w:pPr>
+    </w:lvl>
+    <w:lvl w:ilvl="3" w:tentative="1">
+      <w:start w:val="1"/>
+      <w:numFmt w:val="decimal"/>
+      <w:lvlText w:val="%4."/>
+      <w:lvlJc w:val="left"/>
+      <w:pPr>
+        <w:tabs>
+          <w:tab w:val="num" w:pos="2880"/>
+        </w:tabs>
+        <w:ind w:left="2880" w:hanging="360"/>
+      </w:pPr>
+    </w:lvl>
+    <w:lvl w:ilvl="4" w:tentative="1">
+      <w:start w:val="1"/>
+      <w:numFmt w:val="decimal"/>
+      <w:lvlText w:val="%5."/>
+      <w:lvlJc w:val="left"/>
+      <w:pPr>
+        <w:tabs>
+          <w:tab w:val="num" w:pos="3600"/>
+        </w:tabs>
+        <w:ind w:left="3600" w:hanging="360"/>
+      </w:pPr>
+    </w:lvl>
+    <w:lvl w:ilvl="5" w:tentative="1">
+      <w:start w:val="1"/>
+      <w:numFmt w:val="decimal"/>
+      <w:lvlText w:val="%6."/>
+      <w:lvlJc w:val="left"/>
+      <w:pPr>
+        <w:tabs>
+          <w:tab w:val="num" w:pos="4320"/>
+        </w:tabs>
+        <w:ind w:left="4320" w:hanging="360"/>
+      </w:pPr>
+    </w:lvl>
+    <w:lvl w:ilvl="6" w:tentative="1">
+      <w:start w:val="1"/>
+      <w:numFmt w:val="decimal"/>
+      <w:lvlText w:val="%7."/>
+      <w:lvlJc w:val="left"/>
+      <w:pPr>
+        <w:tabs>
+          <w:tab w:val="num" w:pos="5040"/>
+        </w:tabs>
+        <w:ind w:left="5040" w:hanging="360"/>
+      </w:pPr>
+    </w:lvl>
+    <w:lvl w:ilvl="7" w:tentative="1">
+      <w:start w:val="1"/>
+      <w:numFmt w:val="decimal"/>
+      <w:lvlText w:val="%8."/>
+      <w:lvlJc w:val="left"/>
+      <w:pPr>
+        <w:tabs>
+          <w:tab w:val="num" w:pos="5760"/>
+        </w:tabs>
+        <w:ind w:left="5760" w:hanging="360"/>
+      </w:pPr>
+    </w:lvl>
+    <w:lvl w:ilvl="8" w:tentative="1">
+      <w:start w:val="1"/>
+      <w:numFmt w:val="decimal"/>
+      <w:lvlText w:val="%9."/>
+      <w:lvlJc w:val="left"/>
+      <w:pPr>
+        <w:tabs>
+          <w:tab w:val="num" w:pos="6480"/>
+        </w:tabs>
+        <w:ind w:left="6480" w:hanging="360"/>
+      </w:pPr>
+    </w:lvl>
+  </w:abstractNum>
+  <w:num w:numId="1">
+    <w:abstractNumId w:val="0"/>
+  </w:num>
+</w:numbering>
 </file>
 
 <file path=word/styles.xml><?xml version="1.0" encoding="utf-8"?>

</xml_diff>